<commit_message>
Correção de erros de escrita, e criação de .pdf
</commit_message>
<xml_diff>
--- a/Relatorio_projecto.docx
+++ b/Relatorio_projecto.docx
@@ -17,7 +17,39 @@
           <w:b/>
           <w:sz w:val="28"/>
         </w:rPr>
-        <w:t>Visão por Computador – Eye Tracking e Processamento de Imagem Térmica</w:t>
+        <w:t xml:space="preserve">Visão por Computador – </w:t>
+      </w:r>
+      <w:proofErr w:type="spellStart"/>
+      <w:r>
+        <w:rPr>
+          <w:b/>
+          <w:sz w:val="28"/>
+        </w:rPr>
+        <w:t>Eye</w:t>
+      </w:r>
+      <w:proofErr w:type="spellEnd"/>
+      <w:r>
+        <w:rPr>
+          <w:b/>
+          <w:sz w:val="28"/>
+        </w:rPr>
+        <w:t xml:space="preserve"> </w:t>
+      </w:r>
+      <w:proofErr w:type="spellStart"/>
+      <w:r>
+        <w:rPr>
+          <w:b/>
+          <w:sz w:val="28"/>
+        </w:rPr>
+        <w:t>Tracking</w:t>
+      </w:r>
+      <w:proofErr w:type="spellEnd"/>
+      <w:r>
+        <w:rPr>
+          <w:b/>
+          <w:sz w:val="28"/>
+        </w:rPr>
+        <w:t xml:space="preserve"> e Processamento de Imagem Térmica</w:t>
       </w:r>
     </w:p>
     <w:p>
@@ -112,7 +144,21 @@
         <w:t>O objetivo do nosso projeto é a</w:t>
       </w:r>
       <w:r>
-        <w:t xml:space="preserve"> implementação de um sistema de reconhecimento fácil e imagem térmica usando um raspberrypi.</w:t>
+        <w:t xml:space="preserve"> implementação de um</w:t>
+      </w:r>
+      <w:r>
+        <w:t xml:space="preserve"> sistema de reconhecimento facial</w:t>
+      </w:r>
+      <w:r>
+        <w:t xml:space="preserve"> e imagem térmica usando um </w:t>
+      </w:r>
+      <w:proofErr w:type="spellStart"/>
+      <w:r>
+        <w:t>raspberrypi</w:t>
+      </w:r>
+      <w:proofErr w:type="spellEnd"/>
+      <w:r>
+        <w:t>.</w:t>
       </w:r>
     </w:p>
     <w:p>
@@ -121,7 +167,21 @@
         <w:ind w:firstLine="708"/>
       </w:pPr>
       <w:r>
-        <w:t>Sendo o objetivo final correr o projeto com um raspberrypi 3 muitas das decisões terão que ser tomadas com base no desempenho dos diversos algoritmos.</w:t>
+        <w:t xml:space="preserve">Sendo o objetivo final correr o projeto com um </w:t>
+      </w:r>
+      <w:proofErr w:type="spellStart"/>
+      <w:r>
+        <w:t>raspberrypi</w:t>
+      </w:r>
+      <w:proofErr w:type="spellEnd"/>
+      <w:r>
+        <w:t xml:space="preserve"> 3</w:t>
+      </w:r>
+      <w:r>
+        <w:t>,</w:t>
+      </w:r>
+      <w:r>
+        <w:t xml:space="preserve"> muitas das decisões terão que ser tomadas com base no desempenho dos diversos algoritmos.</w:t>
       </w:r>
     </w:p>
     <w:p>
@@ -139,7 +199,46 @@
         <w:ind w:firstLine="708"/>
       </w:pPr>
       <w:r>
-        <w:t>Ao longo do projeto foi usado OpenCV 3.2 tendo sido o desenvolvimento do trabalho feito maioritariamente em computadores (x86) e testado posteriormente no raspberrypi de forma a medir desempenho das diversas soluções implementadas e ter acesso á camera térmica.</w:t>
+        <w:t>Ao longo</w:t>
+      </w:r>
+      <w:r>
+        <w:t xml:space="preserve"> do projeto foi usado </w:t>
+      </w:r>
+      <w:proofErr w:type="spellStart"/>
+      <w:r>
+        <w:t>OpenCV</w:t>
+      </w:r>
+      <w:proofErr w:type="spellEnd"/>
+      <w:r>
+        <w:t xml:space="preserve"> 3.1 e 3.2</w:t>
+      </w:r>
+      <w:r>
+        <w:t xml:space="preserve"> tendo sido o desenvolvimento do trabalho feito maioritariamente em computadores (x86) e testado posteriormente no </w:t>
+      </w:r>
+      <w:proofErr w:type="spellStart"/>
+      <w:r>
+        <w:rPr>
+          <w:lang w:val="en-US"/>
+        </w:rPr>
+        <w:t>raspberrypi</w:t>
+      </w:r>
+      <w:proofErr w:type="spellEnd"/>
+      <w:r>
+        <w:t xml:space="preserve"> de forma a medir desempenho das divers</w:t>
+      </w:r>
+      <w:r>
+        <w:t xml:space="preserve">as soluções implementadas e ter </w:t>
+      </w:r>
+      <w:r>
+        <w:t xml:space="preserve">acesso á </w:t>
+      </w:r>
+      <w:proofErr w:type="spellStart"/>
+      <w:r>
+        <w:t>camera</w:t>
+      </w:r>
+      <w:proofErr w:type="spellEnd"/>
+      <w:r>
+        <w:t xml:space="preserve"> térmica.</w:t>
       </w:r>
     </w:p>
     <w:p>
@@ -180,7 +279,13 @@
         <w:spacing w:line="276" w:lineRule="auto"/>
       </w:pPr>
       <w:r>
-        <w:t>Face tracking</w:t>
+        <w:t xml:space="preserve">Face </w:t>
+      </w:r>
+      <w:r>
+        <w:rPr>
+          <w:lang w:val="en-US"/>
+        </w:rPr>
+        <w:t>tracking</w:t>
       </w:r>
     </w:p>
     <w:p>
@@ -193,7 +298,19 @@
         <w:spacing w:line="276" w:lineRule="auto"/>
       </w:pPr>
       <w:r>
-        <w:t>Eye tracking</w:t>
+        <w:rPr>
+          <w:lang w:val="en-US"/>
+        </w:rPr>
+        <w:t>Eye</w:t>
+      </w:r>
+      <w:r>
+        <w:t xml:space="preserve"> </w:t>
+      </w:r>
+      <w:r>
+        <w:rPr>
+          <w:lang w:val="en-US"/>
+        </w:rPr>
+        <w:t>tracking</w:t>
       </w:r>
     </w:p>
     <w:p>
@@ -238,7 +355,28 @@
         <w:rPr>
           <w:lang w:val="en-US"/>
         </w:rPr>
-        <w:t>Image matching (Cor e Termica)</w:t>
+        <w:t>Image matching (</w:t>
+      </w:r>
+      <w:r>
+        <w:t>Cor</w:t>
+      </w:r>
+      <w:r>
+        <w:rPr>
+          <w:lang w:val="en-US"/>
+        </w:rPr>
+        <w:t xml:space="preserve"> e </w:t>
+      </w:r>
+      <w:r>
+        <w:t>Tér</w:t>
+      </w:r>
+      <w:r>
+        <w:t>mica</w:t>
+      </w:r>
+      <w:r>
+        <w:rPr>
+          <w:lang w:val="en-US"/>
+        </w:rPr>
+        <w:t>)</w:t>
       </w:r>
     </w:p>
     <w:p>
@@ -292,8 +430,13 @@
       <w:r>
         <w:t xml:space="preserve">usadas </w:t>
       </w:r>
-      <w:r>
-        <w:t>haars-cascades em c</w:t>
+      <w:proofErr w:type="spellStart"/>
+      <w:r>
+        <w:t>haars-cascades</w:t>
+      </w:r>
+      <w:proofErr w:type="spellEnd"/>
+      <w:r>
+        <w:t xml:space="preserve"> em c</w:t>
       </w:r>
       <w:r>
         <w:t>onjunto com alguma informação</w:t>
@@ -534,8 +677,16 @@
         <w:rPr>
           <w:sz w:val="16"/>
         </w:rPr>
-        <w:t>. Resultado de Face Detection</w:t>
-      </w:r>
+        <w:t xml:space="preserve">. Resultado de Face </w:t>
+      </w:r>
+      <w:proofErr w:type="spellStart"/>
+      <w:r>
+        <w:rPr>
+          <w:sz w:val="16"/>
+        </w:rPr>
+        <w:t>Detection</w:t>
+      </w:r>
+      <w:proofErr w:type="spellEnd"/>
     </w:p>
     <w:p>
       <w:pPr>
@@ -567,7 +718,15 @@
         <w:t>rias cascatas já tr</w:t>
       </w:r>
       <w:r>
-        <w:t>einadas disponíveis na internet, tendo optado por 2 cascatas disponíveis nos exemplos de openCV para deteção de</w:t>
+        <w:t xml:space="preserve">einadas disponíveis na internet, tendo optado por 2 cascatas disponíveis nos exemplos de </w:t>
+      </w:r>
+      <w:proofErr w:type="spellStart"/>
+      <w:r>
+        <w:t>openCV</w:t>
+      </w:r>
+      <w:proofErr w:type="spellEnd"/>
+      <w:r>
+        <w:t xml:space="preserve"> para deteção de</w:t>
       </w:r>
       <w:r>
         <w:t xml:space="preserve"> olhos e</w:t>
@@ -601,7 +760,25 @@
         <w:ind w:firstLine="709"/>
       </w:pPr>
       <w:r>
-        <w:t>O nosso objetivo para esta etapa de eye tracking é obter um vetor com a direção do olhar da pessoa.</w:t>
+        <w:t xml:space="preserve">O nosso objetivo para esta etapa de </w:t>
+      </w:r>
+      <w:r>
+        <w:rPr>
+          <w:lang w:val="en-US"/>
+        </w:rPr>
+        <w:t>eye</w:t>
+      </w:r>
+      <w:r>
+        <w:t xml:space="preserve"> </w:t>
+      </w:r>
+      <w:r>
+        <w:rPr>
+          <w:lang w:val="en-US"/>
+        </w:rPr>
+        <w:t>tracking</w:t>
+      </w:r>
+      <w:r>
+        <w:t xml:space="preserve"> é obter um vetor com a direção do olhar da pessoa.</w:t>
       </w:r>
     </w:p>
     <w:p>
@@ -622,7 +799,15 @@
         <w:t xml:space="preserve">a zona obtida pela cascata </w:t>
       </w:r>
       <w:r>
-        <w:t>de deteção de olhos, para identificar o centro da pupila começamos por experimentar deteção de blobs a partir da zona central da imagem, com algum sucesso, mas muitas vezes com centro da pupila muito afastado da realidade.</w:t>
+        <w:t xml:space="preserve">de deteção de olhos, para identificar o centro da pupila começamos por experimentar deteção de </w:t>
+      </w:r>
+      <w:proofErr w:type="spellStart"/>
+      <w:r>
+        <w:t>blobs</w:t>
+      </w:r>
+      <w:proofErr w:type="spellEnd"/>
+      <w:r>
+        <w:t xml:space="preserve"> a partir da zona central da imagem, com algum sucesso, mas muitas vezes com centro da pupila muito afastado da realidade.</w:t>
       </w:r>
     </w:p>
     <w:p>
@@ -636,8 +821,29 @@
       <w:r>
         <w:t xml:space="preserve"> desenvolvido por </w:t>
       </w:r>
-      <w:r>
-        <w:t xml:space="preserve">Fabian Timm e Erhardt Barth (Documento indicado na secção de referencias) </w:t>
+      <w:proofErr w:type="spellStart"/>
+      <w:r>
+        <w:t>Fabian</w:t>
+      </w:r>
+      <w:proofErr w:type="spellEnd"/>
+      <w:r>
+        <w:t xml:space="preserve"> </w:t>
+      </w:r>
+      <w:proofErr w:type="spellStart"/>
+      <w:r>
+        <w:t>Timm</w:t>
+      </w:r>
+      <w:proofErr w:type="spellEnd"/>
+      <w:r>
+        <w:t xml:space="preserve"> e </w:t>
+      </w:r>
+      <w:proofErr w:type="spellStart"/>
+      <w:r>
+        <w:t>Erhardt</w:t>
+      </w:r>
+      <w:proofErr w:type="spellEnd"/>
+      <w:r>
+        <w:t xml:space="preserve"> Barth (Documento indicado na secção de referencias) </w:t>
       </w:r>
       <w:r>
         <w:t>capaz de tratar melhor nos nossos testes casos em que não existe visibilidade completa sobre a pupila.</w:t>
@@ -652,20 +858,38 @@
         <w:t xml:space="preserve">A implementação do algoritmo usada tem como base a implementação disponível em </w:t>
       </w:r>
       <w:r>
-        <w:t>(</w:t>
-      </w:r>
-      <w:r>
-        <w:t>github.com/ trishume/eyeLike</w:t>
-      </w:r>
-      <w:r>
-        <w:t>)</w:t>
+        <w:t>“</w:t>
+      </w:r>
+      <w:r>
+        <w:t xml:space="preserve">github.com/ </w:t>
+      </w:r>
+      <w:proofErr w:type="spellStart"/>
+      <w:r>
+        <w:t>trishume</w:t>
+      </w:r>
+      <w:proofErr w:type="spellEnd"/>
+      <w:r>
+        <w:t>/</w:t>
+      </w:r>
+      <w:proofErr w:type="spellStart"/>
+      <w:r>
+        <w:t>eyeLike</w:t>
+      </w:r>
+      <w:proofErr w:type="spellEnd"/>
+      <w:r>
+        <w:t>”</w:t>
       </w:r>
       <w:r>
         <w:t xml:space="preserve"> tendo </w:t>
       </w:r>
       <w:r>
-        <w:t>sido, no entanto,</w:t>
-      </w:r>
+        <w:t xml:space="preserve">sido, </w:t>
+      </w:r>
+      <w:proofErr w:type="gramStart"/>
+      <w:r>
+        <w:t>no entanto</w:t>
+      </w:r>
+      <w:proofErr w:type="gramEnd"/>
       <w:r>
         <w:t xml:space="preserve"> alterada, de forma a simplificar alguns cálculos reduzir a quantidade de testes feitos na fase de definição do centro da pupila.</w:t>
       </w:r>
@@ -766,7 +990,35 @@
         <w:rPr>
           <w:sz w:val="16"/>
         </w:rPr>
-        <w:t xml:space="preserve">. Resultado de eye tracking com </w:t>
+        <w:t xml:space="preserve">. Resultado de </w:t>
+      </w:r>
+      <w:proofErr w:type="spellStart"/>
+      <w:r>
+        <w:rPr>
+          <w:sz w:val="16"/>
+        </w:rPr>
+        <w:t>eye</w:t>
+      </w:r>
+      <w:proofErr w:type="spellEnd"/>
+      <w:r>
+        <w:rPr>
+          <w:sz w:val="16"/>
+        </w:rPr>
+        <w:t xml:space="preserve"> </w:t>
+      </w:r>
+      <w:proofErr w:type="spellStart"/>
+      <w:r>
+        <w:rPr>
+          <w:sz w:val="16"/>
+        </w:rPr>
+        <w:t>tracking</w:t>
+      </w:r>
+      <w:proofErr w:type="spellEnd"/>
+      <w:r>
+        <w:rPr>
+          <w:sz w:val="16"/>
+        </w:rPr>
+        <w:t xml:space="preserve"> com </w:t>
       </w:r>
       <w:r>
         <w:rPr>
@@ -804,7 +1056,10 @@
       </w:pPr>
       <w:r>
         <w:tab/>
-        <w:t>Testou-se ainda nesta fase captura de mais que uma face em simultâneo, a imagem abaixo representa o resultado obtido:</w:t>
+        <w:t xml:space="preserve">Testou-se ainda nesta fase captura de mais que uma </w:t>
+      </w:r>
+      <w:r>
+        <w:t>face em simultâneo, a fig.4 representa o resultado obtido.</w:t>
       </w:r>
     </w:p>
     <w:p>
@@ -890,7 +1145,15 @@
         <w:ind w:firstLine="709"/>
       </w:pPr>
       <w:r>
-        <w:t>Para face tracking e garantir que o programa consegue detetar as faces e também acompanhar e distinguir múltiplas faces, sem aumentar demasiado a penalização de desempenho vamos usar um historio de posicionamento das caras com calculo continuo de velocidade e localização relativa dos elementos da face.</w:t>
+        <w:t xml:space="preserve">Para face </w:t>
+      </w:r>
+      <w:proofErr w:type="spellStart"/>
+      <w:r>
+        <w:t>tracking</w:t>
+      </w:r>
+      <w:proofErr w:type="spellEnd"/>
+      <w:r>
+        <w:t xml:space="preserve"> e garantir que o programa consegue detetar as faces e também acompanhar e distinguir múltiplas faces, sem aumentar demasiado a penalização de desempenho vamos usar um historio de posicionamento das caras com calculo continuo de velocidade e localização relativa dos elementos da face.</w:t>
       </w:r>
     </w:p>
     <w:p>
@@ -923,7 +1186,13 @@
         <w:ind w:firstLine="709"/>
       </w:pPr>
       <w:r>
-        <w:t xml:space="preserve">Após implementação podemos ver que acima </w:t>
+        <w:t>Após implementação</w:t>
+      </w:r>
+      <w:r>
+        <w:t>,</w:t>
+      </w:r>
+      <w:r>
+        <w:t xml:space="preserve"> podemos ver que acima </w:t>
       </w:r>
       <w:r>
         <w:t xml:space="preserve">de cada face aparece representado o </w:t>
@@ -947,7 +1216,15 @@
         <w:t>a</w:t>
       </w:r>
       <w:r>
-        <w:t>parecer da camera.</w:t>
+        <w:t xml:space="preserve">parecer da </w:t>
+      </w:r>
+      <w:proofErr w:type="spellStart"/>
+      <w:r>
+        <w:t>camera</w:t>
+      </w:r>
+      <w:proofErr w:type="spellEnd"/>
+      <w:r>
+        <w:t>.</w:t>
       </w:r>
     </w:p>
     <w:p>
@@ -1022,7 +1299,21 @@
         <w:rPr>
           <w:sz w:val="16"/>
         </w:rPr>
-        <w:t>Figura 5. Face tracking com UUID representado acima da face</w:t>
+        <w:t xml:space="preserve">Figura 5. Face </w:t>
+      </w:r>
+      <w:proofErr w:type="spellStart"/>
+      <w:r>
+        <w:rPr>
+          <w:sz w:val="16"/>
+        </w:rPr>
+        <w:t>tracking</w:t>
+      </w:r>
+      <w:proofErr w:type="spellEnd"/>
+      <w:r>
+        <w:rPr>
+          <w:sz w:val="16"/>
+        </w:rPr>
+        <w:t xml:space="preserve"> com UUID representado acima da face</w:t>
       </w:r>
     </w:p>
     <w:p>
@@ -1036,7 +1327,14 @@
         <w:spacing w:line="360" w:lineRule="auto"/>
         <w:jc w:val="center"/>
       </w:pPr>
-      <w:r>
+    </w:p>
+    <w:p>
+      <w:pPr>
+        <w:spacing w:line="360" w:lineRule="auto"/>
+        <w:jc w:val="center"/>
+      </w:pPr>
+      <w:r>
+        <w:lastRenderedPageBreak/>
         <w:t>V</w:t>
       </w:r>
       <w:r>
@@ -1052,8 +1350,23 @@
         <w:ind w:firstLine="709"/>
       </w:pPr>
       <w:r>
-        <w:lastRenderedPageBreak/>
-        <w:t>Para esta fase do projeto o objetivo é detetar expressões faciais e trabalhar essencialmente na zona da boca. Começou-se por experimentar deteção de sorrisos com haars-cascades de forma semelhante ao que foi feito no primeiro ponto deste trabalho</w:t>
+        <w:t>Para esta fase do projeto</w:t>
+      </w:r>
+      <w:r>
+        <w:t>,</w:t>
+      </w:r>
+      <w:bookmarkStart w:id="0" w:name="_GoBack"/>
+      <w:bookmarkEnd w:id="0"/>
+      <w:r>
+        <w:t xml:space="preserve"> o objetivo é detetar expressões faciais e trabalhar essencialmente na zona da boca. Começou-se por experimentar deteção de sorrisos com </w:t>
+      </w:r>
+      <w:proofErr w:type="spellStart"/>
+      <w:r>
+        <w:t>haars-cascades</w:t>
+      </w:r>
+      <w:proofErr w:type="spellEnd"/>
+      <w:r>
+        <w:t xml:space="preserve"> de forma semelhante ao que foi feito no primeiro ponto deste trabalho</w:t>
       </w:r>
       <w:r>
         <w:t>.</w:t>
@@ -1131,8 +1444,16 @@
         <w:rPr>
           <w:sz w:val="16"/>
         </w:rPr>
-        <w:t>Figura 6. Deteção de sorrisos com haars-cascade</w:t>
-      </w:r>
+        <w:t xml:space="preserve">Figura 6. Deteção de sorrisos com </w:t>
+      </w:r>
+      <w:proofErr w:type="spellStart"/>
+      <w:r>
+        <w:rPr>
+          <w:sz w:val="16"/>
+        </w:rPr>
+        <w:t>haars-cascade</w:t>
+      </w:r>
+      <w:proofErr w:type="spellEnd"/>
     </w:p>
     <w:p>
       <w:pPr>
@@ -1149,7 +1470,15 @@
       </w:pPr>
       <w:r>
         <w:tab/>
-        <w:t>Experimentamos posteriormente um projeto de avaliação de estado emocional com opencv, mas com resultados um pouco aquém do esperado.</w:t>
+        <w:t xml:space="preserve">Experimentamos posteriormente um projeto de avaliação de estado emocional com </w:t>
+      </w:r>
+      <w:proofErr w:type="spellStart"/>
+      <w:r>
+        <w:t>opencv</w:t>
+      </w:r>
+      <w:proofErr w:type="spellEnd"/>
+      <w:r>
+        <w:t>, mas com resultados um pouco aquém do esperado.</w:t>
       </w:r>
     </w:p>
     <w:p>
@@ -1183,16 +1512,64 @@
         <w:t>Para captura de imagem térmica estamos</w:t>
       </w:r>
       <w:r>
-        <w:t xml:space="preserve"> a usar uma camera FLIR Lept</w:t>
-      </w:r>
-      <w:r>
-        <w:t>on com uma resolução de 80x60, que captura radiação infravermelha com um comprimento de onda entre 8</w:t>
+        <w:t xml:space="preserve"> a usar uma </w:t>
+      </w:r>
+      <w:proofErr w:type="spellStart"/>
+      <w:r>
+        <w:t>camera</w:t>
+      </w:r>
+      <w:proofErr w:type="spellEnd"/>
+      <w:r>
+        <w:t xml:space="preserve"> FLIR </w:t>
+      </w:r>
+      <w:proofErr w:type="spellStart"/>
+      <w:r>
+        <w:t>Lept</w:t>
+      </w:r>
+      <w:r>
+        <w:t>on</w:t>
+      </w:r>
+      <w:proofErr w:type="spellEnd"/>
+      <w:r>
+        <w:t xml:space="preserve"> com uma resolução de 80x60, que captura radiação infravermelha com um comprimento de onda entre 8</w:t>
       </w:r>
       <w:r>
         <w:t>μm</w:t>
       </w:r>
       <w:r>
-        <w:t xml:space="preserve"> e 14μm. Usando uma breakout board, a camera é conectada ao raspberrypi através da interface SPI.</w:t>
+        <w:t xml:space="preserve"> e 14μm. Usando uma </w:t>
+      </w:r>
+      <w:proofErr w:type="spellStart"/>
+      <w:r>
+        <w:t>breakout</w:t>
+      </w:r>
+      <w:proofErr w:type="spellEnd"/>
+      <w:r>
+        <w:t xml:space="preserve"> </w:t>
+      </w:r>
+      <w:proofErr w:type="spellStart"/>
+      <w:r>
+        <w:t>board</w:t>
+      </w:r>
+      <w:proofErr w:type="spellEnd"/>
+      <w:r>
+        <w:t xml:space="preserve">, a </w:t>
+      </w:r>
+      <w:proofErr w:type="spellStart"/>
+      <w:r>
+        <w:t>camera</w:t>
+      </w:r>
+      <w:proofErr w:type="spellEnd"/>
+      <w:r>
+        <w:t xml:space="preserve"> é conectada ao </w:t>
+      </w:r>
+      <w:proofErr w:type="spellStart"/>
+      <w:r>
+        <w:t>raspberrypi</w:t>
+      </w:r>
+      <w:proofErr w:type="spellEnd"/>
+      <w:r>
+        <w:t xml:space="preserve"> através da interface SPI.</w:t>
       </w:r>
     </w:p>
     <w:p>
@@ -1201,7 +1578,15 @@
         <w:ind w:firstLine="709"/>
       </w:pPr>
       <w:r>
-        <w:t>A imagem térmica obtida é de um canal, em grayscale, onde os pontos mais quentes estão a branco e os mais frios a preto.</w:t>
+        <w:t xml:space="preserve">A imagem térmica obtida é de um canal, em </w:t>
+      </w:r>
+      <w:proofErr w:type="spellStart"/>
+      <w:r>
+        <w:t>grayscale</w:t>
+      </w:r>
+      <w:proofErr w:type="spellEnd"/>
+      <w:r>
+        <w:t>, onde os pontos mais quentes estão a branco e os mais frios a preto.</w:t>
       </w:r>
     </w:p>
     <w:p>
@@ -1288,7 +1673,21 @@
         <w:rPr>
           <w:sz w:val="16"/>
         </w:rPr>
-        <w:t xml:space="preserve"> Imagem obtida com a camera </w:t>
+        <w:t xml:space="preserve"> Imagem obtida com a </w:t>
+      </w:r>
+      <w:proofErr w:type="spellStart"/>
+      <w:r>
+        <w:rPr>
+          <w:sz w:val="16"/>
+        </w:rPr>
+        <w:t>camera</w:t>
+      </w:r>
+      <w:proofErr w:type="spellEnd"/>
+      <w:r>
+        <w:rPr>
+          <w:sz w:val="16"/>
+        </w:rPr>
+        <w:t xml:space="preserve"> </w:t>
       </w:r>
       <w:r>
         <w:rPr>
@@ -1318,7 +1717,15 @@
         <w:t xml:space="preserve"> a mudanças </w:t>
       </w:r>
       <w:r>
-        <w:t xml:space="preserve">numa imagem de grayscale, do que numa imagem com cores. </w:t>
+        <w:t xml:space="preserve">numa imagem de </w:t>
+      </w:r>
+      <w:proofErr w:type="spellStart"/>
+      <w:r>
+        <w:t>grayscale</w:t>
+      </w:r>
+      <w:proofErr w:type="spellEnd"/>
+      <w:r>
+        <w:t xml:space="preserve">, do que numa imagem com cores. </w:t>
       </w:r>
     </w:p>
     <w:p>
@@ -1345,7 +1752,17 @@
         <w:t xml:space="preserve"> imagens</w:t>
       </w:r>
       <w:r>
-        <w:t xml:space="preserve"> em grayscale mas são muitas vezes apresentadas como imagens com cor</w:t>
+        <w:t xml:space="preserve"> em </w:t>
+      </w:r>
+      <w:proofErr w:type="spellStart"/>
+      <w:proofErr w:type="gramStart"/>
+      <w:r>
+        <w:t>grayscale</w:t>
+      </w:r>
+      <w:proofErr w:type="spellEnd"/>
+      <w:proofErr w:type="gramEnd"/>
+      <w:r>
+        <w:t xml:space="preserve"> mas são muitas vezes apresentadas como imagens com cor</w:t>
       </w:r>
       <w:r>
         <w:t xml:space="preserve">, que usam por exemplo o azul para as temperaturas mais frias e o vermelho para as mais quentes. </w:t>
@@ -1360,7 +1777,15 @@
         <w:t>Desta for</w:t>
       </w:r>
       <w:r>
-        <w:t xml:space="preserve">ma, para uma melhor perceção das mudanças na imagem obtida da camera térmica tentamos colorir essa imagem. </w:t>
+        <w:t xml:space="preserve">ma, para uma melhor perceção das mudanças na imagem obtida da </w:t>
+      </w:r>
+      <w:proofErr w:type="spellStart"/>
+      <w:r>
+        <w:t>camera</w:t>
+      </w:r>
+      <w:proofErr w:type="spellEnd"/>
+      <w:r>
+        <w:t xml:space="preserve"> térmica tentamos colorir essa imagem. </w:t>
       </w:r>
       <w:r>
         <w:t xml:space="preserve">Uma forma </w:t>
@@ -1372,16 +1797,39 @@
         <w:t xml:space="preserve"> </w:t>
       </w:r>
       <w:r>
-        <w:t>é usar a função applyColorMap()</w:t>
+        <w:t xml:space="preserve">é usar a função </w:t>
+      </w:r>
+      <w:proofErr w:type="spellStart"/>
+      <w:proofErr w:type="gramStart"/>
+      <w:r>
+        <w:t>applyColorMap</w:t>
+      </w:r>
+      <w:proofErr w:type="spellEnd"/>
+      <w:r>
+        <w:t>(</w:t>
+      </w:r>
+      <w:proofErr w:type="gramEnd"/>
+      <w:r>
+        <w:t>)</w:t>
       </w:r>
       <w:r>
         <w:t xml:space="preserve"> e o </w:t>
       </w:r>
+      <w:proofErr w:type="spellStart"/>
       <w:r>
         <w:t>ColormapTypes</w:t>
       </w:r>
-      <w:r>
-        <w:t xml:space="preserve">, existente na libraria do opencv, usando assim um </w:t>
+      <w:proofErr w:type="spellEnd"/>
+      <w:r>
+        <w:t xml:space="preserve">, existente na libraria do </w:t>
+      </w:r>
+      <w:proofErr w:type="spellStart"/>
+      <w:r>
+        <w:t>opencv</w:t>
+      </w:r>
+      <w:proofErr w:type="spellEnd"/>
+      <w:r>
+        <w:t xml:space="preserve">, usando assim um </w:t>
       </w:r>
       <w:r>
         <w:t xml:space="preserve">tipo de </w:t>
@@ -1518,11 +1966,24 @@
         <w:t xml:space="preserve"> ou mais</w:t>
       </w:r>
       <w:r>
-        <w:t xml:space="preserve"> camera, como distancia focal, projeção do ponto central, bem como a posição relativa e orientação entre</w:t>
-      </w:r>
-      <w:r>
-        <w:t xml:space="preserve"> as cameras</w:t>
-      </w:r>
+        <w:t xml:space="preserve"> </w:t>
+      </w:r>
+      <w:proofErr w:type="spellStart"/>
+      <w:r>
+        <w:t>camera</w:t>
+      </w:r>
+      <w:proofErr w:type="spellEnd"/>
+      <w:r>
+        <w:t>, como distancia focal, projeção do ponto central, bem como a posição relativa e orientação entre</w:t>
+      </w:r>
+      <w:r>
+        <w:t xml:space="preserve"> as </w:t>
+      </w:r>
+      <w:proofErr w:type="spellStart"/>
+      <w:r>
+        <w:t>cameras</w:t>
+      </w:r>
+      <w:proofErr w:type="spellEnd"/>
       <w:r>
         <w:t xml:space="preserve">. </w:t>
       </w:r>
@@ -1545,8 +2006,21 @@
         <w:t xml:space="preserve">através da imagem térmica e da imagem de </w:t>
       </w:r>
       <w:r>
-        <w:t>uma camera do raspberrypi</w:t>
-      </w:r>
+        <w:t xml:space="preserve">uma </w:t>
+      </w:r>
+      <w:proofErr w:type="spellStart"/>
+      <w:r>
+        <w:t>camera</w:t>
+      </w:r>
+      <w:proofErr w:type="spellEnd"/>
+      <w:r>
+        <w:t xml:space="preserve"> do </w:t>
+      </w:r>
+      <w:proofErr w:type="spellStart"/>
+      <w:r>
+        <w:t>raspberrypi</w:t>
+      </w:r>
+      <w:proofErr w:type="spellEnd"/>
       <w:r>
         <w:t>,</w:t>
       </w:r>
@@ -1575,7 +2049,15 @@
         <w:t>s</w:t>
       </w:r>
       <w:r>
-        <w:t xml:space="preserve"> estabelecem uma relação entre os pontos 3D do mundo e os pontos 2D correspondentes das cameras, podendo assim criar uma reconstrução e retroprojeção da imagem térmica. </w:t>
+        <w:t xml:space="preserve"> estabelecem uma relação entre os pontos 3D do mundo e os pontos 2D correspondentes das </w:t>
+      </w:r>
+      <w:proofErr w:type="spellStart"/>
+      <w:r>
+        <w:t>cameras</w:t>
+      </w:r>
+      <w:proofErr w:type="spellEnd"/>
+      <w:r>
+        <w:t xml:space="preserve">, podendo assim criar uma reconstrução e retroprojeção da imagem térmica. </w:t>
       </w:r>
     </w:p>
     <w:p>
@@ -1621,6 +2103,7 @@
           <w:noProof/>
           <w:lang w:val="en-US" w:eastAsia="en-US"/>
         </w:rPr>
+        <w:lastRenderedPageBreak/>
         <w:drawing>
           <wp:inline distT="0" distB="0" distL="0" distR="0">
             <wp:extent cx="1294970" cy="915589"/>
@@ -1701,8 +2184,16 @@
         <w:rPr>
           <w:sz w:val="16"/>
         </w:rPr>
-        <w:t>Padrão usado para calibração de camera</w:t>
-      </w:r>
+        <w:t xml:space="preserve">Padrão usado para calibração de </w:t>
+      </w:r>
+      <w:proofErr w:type="spellStart"/>
+      <w:r>
+        <w:rPr>
+          <w:sz w:val="16"/>
+        </w:rPr>
+        <w:t>camera</w:t>
+      </w:r>
+      <w:proofErr w:type="spellEnd"/>
     </w:p>
     <w:p>
       <w:pPr>
@@ -1717,7 +2208,6 @@
         <w:jc w:val="left"/>
       </w:pPr>
       <w:r>
-        <w:lastRenderedPageBreak/>
         <w:t>Como na imagem térmica não temos a distinção das cores da imagem de xadrez, pois estão todos a mesma temperatura, optamos por uma solução que nos dê uma distinção do</w:t>
       </w:r>
       <w:r>
@@ -1763,7 +2253,55 @@
         <w:ind w:firstLine="708"/>
       </w:pPr>
       <w:r>
-        <w:t xml:space="preserve">Posicionamos as duas camera lado a lado, tentando obter uma imagem semelhante, mas a imagem obtida num instante de tempo na camera térmica era diferente da imagem obtida na outra camera no mesmo instante de tempo. Isto deve-se ao facto de a camera do raspberrypi ter um atraso superior ao da camera térmica ao captar a imagem do mundo. </w:t>
+        <w:t xml:space="preserve">Posicionamos as duas </w:t>
+      </w:r>
+      <w:proofErr w:type="spellStart"/>
+      <w:r>
+        <w:t>camera</w:t>
+      </w:r>
+      <w:proofErr w:type="spellEnd"/>
+      <w:r>
+        <w:t xml:space="preserve"> lado a lado, tentando obter uma imagem semelhante, mas a imagem obtida num instante de tempo na </w:t>
+      </w:r>
+      <w:proofErr w:type="spellStart"/>
+      <w:r>
+        <w:t>camera</w:t>
+      </w:r>
+      <w:proofErr w:type="spellEnd"/>
+      <w:r>
+        <w:t xml:space="preserve"> térmica era diferente da imagem obtida na outra </w:t>
+      </w:r>
+      <w:proofErr w:type="spellStart"/>
+      <w:r>
+        <w:t>camera</w:t>
+      </w:r>
+      <w:proofErr w:type="spellEnd"/>
+      <w:r>
+        <w:t xml:space="preserve"> no mesmo instante de tempo. Isto deve-se ao facto de a </w:t>
+      </w:r>
+      <w:proofErr w:type="spellStart"/>
+      <w:r>
+        <w:t>camera</w:t>
+      </w:r>
+      <w:proofErr w:type="spellEnd"/>
+      <w:r>
+        <w:t xml:space="preserve"> do </w:t>
+      </w:r>
+      <w:proofErr w:type="spellStart"/>
+      <w:r>
+        <w:t>raspberrypi</w:t>
+      </w:r>
+      <w:proofErr w:type="spellEnd"/>
+      <w:r>
+        <w:t xml:space="preserve"> ter um atraso superior ao da </w:t>
+      </w:r>
+      <w:proofErr w:type="spellStart"/>
+      <w:r>
+        <w:t>camera</w:t>
+      </w:r>
+      <w:proofErr w:type="spellEnd"/>
+      <w:r>
+        <w:t xml:space="preserve"> térmica ao captar a imagem do mundo. </w:t>
       </w:r>
     </w:p>
     <w:p>
@@ -1772,7 +2310,15 @@
         <w:ind w:firstLine="708"/>
       </w:pPr>
       <w:r>
-        <w:t>Para resolver este problema colocamos as cameras a apontar para o</w:t>
+        <w:t xml:space="preserve">Para resolver este problema colocamos as </w:t>
+      </w:r>
+      <w:proofErr w:type="spellStart"/>
+      <w:r>
+        <w:t>cameras</w:t>
+      </w:r>
+      <w:proofErr w:type="spellEnd"/>
+      <w:r>
+        <w:t xml:space="preserve"> a apontar para o</w:t>
       </w:r>
       <w:r>
         <w:t xml:space="preserve"> </w:t>
@@ -1925,7 +2471,49 @@
         <w:rPr>
           <w:sz w:val="16"/>
         </w:rPr>
-        <w:t>Imagens do padrão na camera do raspberrypi (esquerda) e na camera térmica (direita)</w:t>
+        <w:t xml:space="preserve">Imagens do padrão na </w:t>
+      </w:r>
+      <w:proofErr w:type="spellStart"/>
+      <w:r>
+        <w:rPr>
+          <w:sz w:val="16"/>
+        </w:rPr>
+        <w:t>camera</w:t>
+      </w:r>
+      <w:proofErr w:type="spellEnd"/>
+      <w:r>
+        <w:rPr>
+          <w:sz w:val="16"/>
+        </w:rPr>
+        <w:t xml:space="preserve"> do </w:t>
+      </w:r>
+      <w:proofErr w:type="spellStart"/>
+      <w:r>
+        <w:rPr>
+          <w:sz w:val="16"/>
+        </w:rPr>
+        <w:t>raspberrypi</w:t>
+      </w:r>
+      <w:proofErr w:type="spellEnd"/>
+      <w:r>
+        <w:rPr>
+          <w:sz w:val="16"/>
+        </w:rPr>
+        <w:t xml:space="preserve"> (esquerda) e na </w:t>
+      </w:r>
+      <w:proofErr w:type="spellStart"/>
+      <w:r>
+        <w:rPr>
+          <w:sz w:val="16"/>
+        </w:rPr>
+        <w:t>camera</w:t>
+      </w:r>
+      <w:proofErr w:type="spellEnd"/>
+      <w:r>
+        <w:rPr>
+          <w:sz w:val="16"/>
+        </w:rPr>
+        <w:t xml:space="preserve"> térmica (direita)</w:t>
       </w:r>
     </w:p>
     <w:p>
@@ -1961,7 +2549,10 @@
         <w:t xml:space="preserve">os cantos que são necessários no padrão de xadrez </w:t>
       </w:r>
       <w:r>
-        <w:t>não sendo possível obter</w:t>
+        <w:t xml:space="preserve">não </w:t>
+      </w:r>
+      <w:r>
+        <w:t>sendo possível obter</w:t>
       </w:r>
       <w:r>
         <w:t xml:space="preserve"> parâmetros</w:t>
@@ -1970,7 +2561,23 @@
         <w:t xml:space="preserve"> de calibração</w:t>
       </w:r>
       <w:r>
-        <w:t xml:space="preserve"> para a camera do raspberrypi.</w:t>
+        <w:t xml:space="preserve"> para a </w:t>
+      </w:r>
+      <w:proofErr w:type="spellStart"/>
+      <w:r>
+        <w:t>camera</w:t>
+      </w:r>
+      <w:proofErr w:type="spellEnd"/>
+      <w:r>
+        <w:t xml:space="preserve"> do </w:t>
+      </w:r>
+      <w:proofErr w:type="spellStart"/>
+      <w:r>
+        <w:t>raspberrypi</w:t>
+      </w:r>
+      <w:proofErr w:type="spellEnd"/>
+      <w:r>
+        <w:t>.</w:t>
       </w:r>
     </w:p>
     <w:p>
@@ -2057,7 +2664,35 @@
         <w:rPr>
           <w:sz w:val="16"/>
         </w:rPr>
-        <w:t>Calibração da imagem da camera do raspberrypi.</w:t>
+        <w:t xml:space="preserve">Calibração da imagem da </w:t>
+      </w:r>
+      <w:proofErr w:type="spellStart"/>
+      <w:r>
+        <w:rPr>
+          <w:sz w:val="16"/>
+        </w:rPr>
+        <w:t>camera</w:t>
+      </w:r>
+      <w:proofErr w:type="spellEnd"/>
+      <w:r>
+        <w:rPr>
+          <w:sz w:val="16"/>
+        </w:rPr>
+        <w:t xml:space="preserve"> do </w:t>
+      </w:r>
+      <w:proofErr w:type="spellStart"/>
+      <w:r>
+        <w:rPr>
+          <w:sz w:val="16"/>
+        </w:rPr>
+        <w:t>raspberrypi</w:t>
+      </w:r>
+      <w:proofErr w:type="spellEnd"/>
+      <w:r>
+        <w:rPr>
+          <w:sz w:val="16"/>
+        </w:rPr>
+        <w:t>.</w:t>
       </w:r>
     </w:p>
     <w:p>
@@ -2072,7 +2707,23 @@
         <w:ind w:firstLine="708"/>
       </w:pPr>
       <w:r>
-        <w:t xml:space="preserve">Contudo, não podemos prosseguir com o objetivo de reconstruir uma projeção da imagem térmica, junto com a imagem da camera do raspberrypi. </w:t>
+        <w:t xml:space="preserve">Contudo, não podemos prosseguir com o objetivo de reconstruir uma projeção da imagem térmica, junto com a imagem da </w:t>
+      </w:r>
+      <w:proofErr w:type="spellStart"/>
+      <w:r>
+        <w:t>camera</w:t>
+      </w:r>
+      <w:proofErr w:type="spellEnd"/>
+      <w:r>
+        <w:t xml:space="preserve"> do </w:t>
+      </w:r>
+      <w:proofErr w:type="spellStart"/>
+      <w:r>
+        <w:t>raspberrypi</w:t>
+      </w:r>
+      <w:proofErr w:type="spellEnd"/>
+      <w:r>
+        <w:t xml:space="preserve">. </w:t>
       </w:r>
     </w:p>
     <w:p>
@@ -2093,14 +2744,17 @@
         <w:t xml:space="preserve"> para este desafio no futuro será construção de uma nova folha com padrão de xadrez feita com papel de alumínio para onde poderemos projetar luz IR que será possivelment</w:t>
       </w:r>
       <w:r>
-        <w:t xml:space="preserve">e bem visível na camera térmica, </w:t>
-      </w:r>
-      <w:bookmarkStart w:id="0" w:name="_GoBack"/>
-      <w:r>
-        <w:t xml:space="preserve">o uso de um padrão de dimensões mais pequeno e aumentado, e também o uso de outro material de cor preta que absorva mais energia do que a folha de papel. </w:t>
-      </w:r>
-    </w:p>
-    <w:bookmarkEnd w:id="0"/>
+        <w:t xml:space="preserve">e bem visível na </w:t>
+      </w:r>
+      <w:proofErr w:type="spellStart"/>
+      <w:r>
+        <w:t>camera</w:t>
+      </w:r>
+      <w:proofErr w:type="spellEnd"/>
+      <w:r>
+        <w:t xml:space="preserve"> térmica, o uso de um padrão de dimensões mais pequeno e aumentado, e também o uso de outro material de cor preta que absorva mais energia do que a folha de papel. </w:t>
+      </w:r>
+    </w:p>
     <w:p>
       <w:pPr>
         <w:spacing w:line="360" w:lineRule="auto"/>
@@ -2144,7 +2798,15 @@
         <w:t xml:space="preserve"> de uma face, estimar direção do olhar, seguir a cara, fazer deteção de expressões faciais e capturar imagem d</w:t>
       </w:r>
       <w:r>
-        <w:t>a camera térmica, não conseguindo chegar a um resultado na projeção da imagem térmica junta com uma imagem de melhor qualidade.</w:t>
+        <w:t xml:space="preserve">a </w:t>
+      </w:r>
+      <w:proofErr w:type="spellStart"/>
+      <w:r>
+        <w:t>camera</w:t>
+      </w:r>
+      <w:proofErr w:type="spellEnd"/>
+      <w:r>
+        <w:t xml:space="preserve"> térmica, não conseguindo chegar a um resultado na projeção da imagem térmica junta com uma imagem de melhor qualidade.</w:t>
       </w:r>
     </w:p>
     <w:p>
@@ -2153,7 +2815,23 @@
         <w:ind w:firstLine="709"/>
       </w:pPr>
       <w:r>
-        <w:t>Apesar de tudo existe ainda grande margem para melhorias neste trabalho, poderíamos ter usado optical flow para compensar melhor casos de perda total de visibilidade de caras e melhor resolução de oclusão de varias caras, os resultados obtidos para a imagem térmica nec</w:t>
+        <w:t xml:space="preserve">Apesar de tudo existe ainda grande margem para melhorias neste trabalho, poderíamos ter usado </w:t>
+      </w:r>
+      <w:proofErr w:type="spellStart"/>
+      <w:r>
+        <w:t>optical</w:t>
+      </w:r>
+      <w:proofErr w:type="spellEnd"/>
+      <w:r>
+        <w:t xml:space="preserve"> </w:t>
+      </w:r>
+      <w:proofErr w:type="spellStart"/>
+      <w:r>
+        <w:t>flow</w:t>
+      </w:r>
+      <w:proofErr w:type="spellEnd"/>
+      <w:r>
+        <w:t xml:space="preserve"> para compensar melhor casos de perda total de visibilidade de caras e melhor resolução de oclusão de varias caras, os resultados obtidos para a imagem térmica nec</w:t>
       </w:r>
       <w:r>
         <w:t>essitam ainda de algum trabalho e de alguma melhoria para conseguir a detenção do padrão de xadrez para uma possível calibração.</w:t>
@@ -2165,7 +2843,23 @@
         <w:ind w:firstLine="709"/>
       </w:pPr>
       <w:r>
-        <w:t xml:space="preserve">Foi ainda possível testar o desempenho de openCV no raspberrypi </w:t>
+        <w:t xml:space="preserve">Foi ainda possível testar o desempenho de </w:t>
+      </w:r>
+      <w:proofErr w:type="spellStart"/>
+      <w:r>
+        <w:t>openCV</w:t>
+      </w:r>
+      <w:proofErr w:type="spellEnd"/>
+      <w:r>
+        <w:t xml:space="preserve"> no </w:t>
+      </w:r>
+      <w:proofErr w:type="spellStart"/>
+      <w:r>
+        <w:t>raspberrypi</w:t>
+      </w:r>
+      <w:proofErr w:type="spellEnd"/>
+      <w:r>
+        <w:t xml:space="preserve"> </w:t>
       </w:r>
       <w:r>
         <w:t xml:space="preserve">e </w:t>
@@ -2174,11 +2868,35 @@
         <w:t>detetar</w:t>
       </w:r>
       <w:r>
-        <w:t xml:space="preserve"> alguns dos desafios relacionados com o uso da camera térmica, como por exemplo a dificuldade em conseguir objetos com morfologia igual </w:t>
+        <w:t xml:space="preserve"> alguns dos desafios relacionados com o uso da </w:t>
+      </w:r>
+      <w:proofErr w:type="spellStart"/>
+      <w:r>
+        <w:t>camera</w:t>
+      </w:r>
+      <w:proofErr w:type="spellEnd"/>
+      <w:r>
+        <w:t xml:space="preserve"> térmica, como por exemplo a </w:t>
       </w:r>
       <w:r>
         <w:lastRenderedPageBreak/>
-        <w:t>quando vistos com a camera térmica e com uma camera normal.</w:t>
+        <w:t xml:space="preserve">dificuldade em conseguir objetos com morfologia igual quando vistos com a </w:t>
+      </w:r>
+      <w:proofErr w:type="spellStart"/>
+      <w:r>
+        <w:t>camera</w:t>
+      </w:r>
+      <w:proofErr w:type="spellEnd"/>
+      <w:r>
+        <w:t xml:space="preserve"> térmica e com uma </w:t>
+      </w:r>
+      <w:proofErr w:type="spellStart"/>
+      <w:r>
+        <w:t>camera</w:t>
+      </w:r>
+      <w:proofErr w:type="spellEnd"/>
+      <w:r>
+        <w:t xml:space="preserve"> normal.</w:t>
       </w:r>
     </w:p>
     <w:p>
@@ -2280,7 +2998,49 @@
         <w:rPr>
           <w:lang w:val="en-US"/>
         </w:rPr>
-        <w:t xml:space="preserve">Accurate Eye centre localization by means of Gradients - Fabian Timm and Erhardt Barth </w:t>
+        <w:t xml:space="preserve">Accurate Eye </w:t>
+      </w:r>
+      <w:proofErr w:type="spellStart"/>
+      <w:r>
+        <w:rPr>
+          <w:lang w:val="en-US"/>
+        </w:rPr>
+        <w:t>centre</w:t>
+      </w:r>
+      <w:proofErr w:type="spellEnd"/>
+      <w:r>
+        <w:rPr>
+          <w:lang w:val="en-US"/>
+        </w:rPr>
+        <w:t xml:space="preserve"> localization by means of Gradients - Fabian </w:t>
+      </w:r>
+      <w:proofErr w:type="spellStart"/>
+      <w:r>
+        <w:rPr>
+          <w:lang w:val="en-US"/>
+        </w:rPr>
+        <w:t>Timm</w:t>
+      </w:r>
+      <w:proofErr w:type="spellEnd"/>
+      <w:r>
+        <w:rPr>
+          <w:lang w:val="en-US"/>
+        </w:rPr>
+        <w:t xml:space="preserve"> and </w:t>
+      </w:r>
+      <w:proofErr w:type="spellStart"/>
+      <w:r>
+        <w:rPr>
+          <w:lang w:val="en-US"/>
+        </w:rPr>
+        <w:t>Erhardt</w:t>
+      </w:r>
+      <w:proofErr w:type="spellEnd"/>
+      <w:r>
+        <w:rPr>
+          <w:lang w:val="en-US"/>
+        </w:rPr>
+        <w:t xml:space="preserve"> Barth </w:t>
       </w:r>
       <w:r>
         <w:rPr>
@@ -2298,7 +3058,21 @@
         <w:rPr>
           <w:lang w:val="en-US"/>
         </w:rPr>
-        <w:t>inb.uni-luebeck.de/publikationen/pdfs/TiBa11b.pdf</w:t>
+        <w:t>inb.uni-luebeck.de/</w:t>
+      </w:r>
+      <w:proofErr w:type="spellStart"/>
+      <w:r>
+        <w:rPr>
+          <w:lang w:val="en-US"/>
+        </w:rPr>
+        <w:t>publikationen</w:t>
+      </w:r>
+      <w:proofErr w:type="spellEnd"/>
+      <w:r>
+        <w:rPr>
+          <w:lang w:val="en-US"/>
+        </w:rPr>
+        <w:t>/pdfs/TiBa11b.pdf</w:t>
       </w:r>
     </w:p>
     <w:p>
@@ -2310,11 +3084,32 @@
         </w:numPr>
         <w:spacing w:line="360" w:lineRule="auto"/>
       </w:pPr>
-      <w:r>
-        <w:t xml:space="preserve">Haar Cascades - </w:t>
-      </w:r>
-      <w:r>
-        <w:t>alereimondo.no-ip.org/OpenCV/34</w:t>
+      <w:proofErr w:type="spellStart"/>
+      <w:r>
+        <w:t>Haar</w:t>
+      </w:r>
+      <w:proofErr w:type="spellEnd"/>
+      <w:r>
+        <w:t xml:space="preserve"> </w:t>
+      </w:r>
+      <w:proofErr w:type="spellStart"/>
+      <w:r>
+        <w:t>Cascades</w:t>
+      </w:r>
+      <w:proofErr w:type="spellEnd"/>
+      <w:r>
+        <w:t xml:space="preserve"> - </w:t>
+      </w:r>
+      <w:r>
+        <w:t>alereimondo.no-ip.org/</w:t>
+      </w:r>
+      <w:proofErr w:type="spellStart"/>
+      <w:r>
+        <w:t>OpenCV</w:t>
+      </w:r>
+      <w:proofErr w:type="spellEnd"/>
+      <w:r>
+        <w:t>/34</w:t>
       </w:r>
     </w:p>
     <w:p>
@@ -2345,7 +3140,21 @@
         <w:rPr>
           <w:lang w:val="en-US"/>
         </w:rPr>
-        <w:t>ip.org/OpenCV/u</w:t>
+        <w:t>ip.org/</w:t>
+      </w:r>
+      <w:proofErr w:type="spellStart"/>
+      <w:r>
+        <w:rPr>
+          <w:lang w:val="en-US"/>
+        </w:rPr>
+        <w:t>OpenCV</w:t>
+      </w:r>
+      <w:proofErr w:type="spellEnd"/>
+      <w:r>
+        <w:rPr>
+          <w:lang w:val="en-US"/>
+        </w:rPr>
+        <w:t>/u</w:t>
       </w:r>
       <w:r>
         <w:rPr>
@@ -2372,11 +3181,19 @@
           <w:lang w:val="en-US"/>
         </w:rPr>
       </w:pPr>
-      <w:r>
-        <w:rPr>
-          <w:lang w:val="en-US"/>
-        </w:rPr>
-        <w:t xml:space="preserve">Emotime </w:t>
+      <w:proofErr w:type="spellStart"/>
+      <w:r>
+        <w:rPr>
+          <w:lang w:val="en-US"/>
+        </w:rPr>
+        <w:t>Emotime</w:t>
+      </w:r>
+      <w:proofErr w:type="spellEnd"/>
+      <w:r>
+        <w:rPr>
+          <w:lang w:val="en-US"/>
+        </w:rPr>
+        <w:t xml:space="preserve"> </w:t>
       </w:r>
       <w:r>
         <w:rPr>
@@ -2394,8 +3211,30 @@
         <w:rPr>
           <w:lang w:val="en-US"/>
         </w:rPr>
-        <w:t>github.com/luca-m/emotime</w:t>
-      </w:r>
+        <w:t>github.com/</w:t>
+      </w:r>
+      <w:proofErr w:type="spellStart"/>
+      <w:r>
+        <w:rPr>
+          <w:lang w:val="en-US"/>
+        </w:rPr>
+        <w:t>luca</w:t>
+      </w:r>
+      <w:proofErr w:type="spellEnd"/>
+      <w:r>
+        <w:rPr>
+          <w:lang w:val="en-US"/>
+        </w:rPr>
+        <w:t>-m/</w:t>
+      </w:r>
+      <w:proofErr w:type="spellStart"/>
+      <w:r>
+        <w:rPr>
+          <w:lang w:val="en-US"/>
+        </w:rPr>
+        <w:t>emotime</w:t>
+      </w:r>
+      <w:proofErr w:type="spellEnd"/>
     </w:p>
     <w:p>
       <w:pPr>
@@ -2409,11 +3248,33 @@
           <w:lang w:val="en-US"/>
         </w:rPr>
       </w:pPr>
-      <w:r>
-        <w:rPr>
-          <w:lang w:val="en-US"/>
-        </w:rPr>
-        <w:t>Documentação OpenCV (</w:t>
+      <w:proofErr w:type="spellStart"/>
+      <w:r>
+        <w:rPr>
+          <w:lang w:val="en-US"/>
+        </w:rPr>
+        <w:t>Documentação</w:t>
+      </w:r>
+      <w:proofErr w:type="spellEnd"/>
+      <w:r>
+        <w:rPr>
+          <w:lang w:val="en-US"/>
+        </w:rPr>
+        <w:t xml:space="preserve"> </w:t>
+      </w:r>
+      <w:proofErr w:type="spellStart"/>
+      <w:r>
+        <w:rPr>
+          <w:lang w:val="en-US"/>
+        </w:rPr>
+        <w:t>OpenCV</w:t>
+      </w:r>
+      <w:proofErr w:type="spellEnd"/>
+      <w:r>
+        <w:rPr>
+          <w:lang w:val="en-US"/>
+        </w:rPr>
+        <w:t xml:space="preserve"> (</w:t>
       </w:r>
       <w:r>
         <w:rPr>
@@ -2548,7 +3409,7 @@
           <w:rPr>
             <w:noProof/>
           </w:rPr>
-          <w:t>4</w:t>
+          <w:t>5</w:t>
         </w:r>
         <w:r>
           <w:rPr>

</xml_diff>